<commit_message>
small update to meeting 4.5
</commit_message>
<xml_diff>
--- a/Meeting Records/Meeting Four and a Half.docx
+++ b/Meeting Records/Meeting Four and a Half.docx
@@ -524,6 +524,24 @@
         <w:t>Follow Up from Thursday’s Meeting</w:t>
       </w:r>
     </w:p>
+    <w:p>
+      <w:pPr>
+        <w:pStyle w:val="ListParagraph"/>
+        <w:numPr>
+          <w:ilvl w:val="0"/>
+          <w:numId w:val="7"/>
+        </w:numPr>
+        <w:rPr>
+          <w:b/>
+        </w:rPr>
+      </w:pPr>
+      <w:r>
+        <w:rPr>
+          <w:b/>
+        </w:rPr>
+        <w:t>Discuss when we want to meet with Professor Allen for team review</w:t>
+      </w:r>
+    </w:p>
     <w:p/>
     <w:sdt>
       <w:sdtPr>
@@ -638,6 +656,12 @@
           <w:b/>
         </w:rPr>
       </w:pPr>
+      <w:r>
+        <w:rPr>
+          <w:b/>
+        </w:rPr>
+        <w:t xml:space="preserve">Team review scheduled for Tuesday 3/2/21 at 9AM </w:t>
+      </w:r>
       <w:r>
         <w:rPr>
           <w:b/>
@@ -2823,6 +2847,7 @@
   </w:compat>
   <w:rsids>
     <w:rsidRoot w:val="00914427"/>
+    <w:rsid w:val="00035A74"/>
     <w:rsid w:val="004975B4"/>
     <w:rsid w:val="006A14A7"/>
     <w:rsid w:val="008B55BB"/>

</xml_diff>